<commit_message>
Bump version to 5.2.0. Template updates.
</commit_message>
<xml_diff>
--- a/app/server/static/templates/notices/dairy/CRY_Warning_Template.docx
+++ b/app/server/static/templates/notices/dairy/CRY_Warning_Template.docx
@@ -159,17 +159,7 @@
         <w:jc w:val="both"/>
       </w:pPr>
       <w:r>
-        <w:t>{</w:t>
-      </w:r>
-      <w:proofErr w:type="spellStart"/>
-      <w:proofErr w:type="gramStart"/>
-      <w:r>
-        <w:t>d.CurrentDate</w:t>
-      </w:r>
-      <w:proofErr w:type="spellEnd"/>
-      <w:proofErr w:type="gramEnd"/>
-      <w:r>
-        <w:t>}</w:t>
+        <w:t>{d.CurrentDate}</w:t>
       </w:r>
     </w:p>
     <w:p>
@@ -182,20 +172,7 @@
     </w:p>
     <w:p>
       <w:r>
-        <w:t>{</w:t>
-      </w:r>
-      <w:proofErr w:type="spellStart"/>
-      <w:proofErr w:type="gramStart"/>
-      <w:r>
-        <w:t>d.IRMA</w:t>
-      </w:r>
-      <w:proofErr w:type="gramEnd"/>
-      <w:r>
-        <w:t>_Num</w:t>
-      </w:r>
-      <w:proofErr w:type="spellEnd"/>
-      <w:r>
-        <w:t>}</w:t>
+        <w:t>{d.IRMA_Num}</w:t>
       </w:r>
     </w:p>
     <w:p>
@@ -211,96 +188,50 @@
         <w:jc w:val="both"/>
       </w:pPr>
       <w:r>
-        <w:t>{</w:t>
-      </w:r>
-      <w:proofErr w:type="spellStart"/>
-      <w:proofErr w:type="gramStart"/>
-      <w:r>
-        <w:t>d.LicenceHolderCompany</w:t>
-      </w:r>
-      <w:proofErr w:type="spellEnd"/>
-      <w:proofErr w:type="gramEnd"/>
-      <w:r>
-        <w:t>}</w:t>
-      </w:r>
-      <w:r>
-        <w:tab/>
-      </w:r>
-      <w:r>
-        <w:tab/>
-      </w:r>
-      <w:r>
-        <w:tab/>
-      </w:r>
-      <w:r>
-        <w:tab/>
-      </w:r>
-      <w:r>
-        <w:tab/>
-      </w:r>
-      <w:r>
-        <w:tab/>
-      </w:r>
-      <w:r>
-        <w:tab/>
-      </w:r>
-    </w:p>
-    <w:p>
-      <w:r>
-        <w:t>{</w:t>
-      </w:r>
-      <w:proofErr w:type="spellStart"/>
-      <w:proofErr w:type="gramStart"/>
-      <w:r>
-        <w:t>d.MailingAddress</w:t>
-      </w:r>
-      <w:proofErr w:type="spellEnd"/>
-      <w:proofErr w:type="gramEnd"/>
-      <w:r>
-        <w:t>}</w:t>
-      </w:r>
-    </w:p>
-    <w:p>
-      <w:r>
-        <w:t>{</w:t>
-      </w:r>
-      <w:proofErr w:type="spellStart"/>
-      <w:proofErr w:type="gramStart"/>
-      <w:r>
-        <w:t>d.MailingCity</w:t>
-      </w:r>
-      <w:proofErr w:type="spellEnd"/>
-      <w:proofErr w:type="gramEnd"/>
-      <w:r>
-        <w:t>}</w:t>
+        <w:t>{d.LicenceHolderCompany}</w:t>
+      </w:r>
+      <w:r>
+        <w:tab/>
+      </w:r>
+      <w:r>
+        <w:tab/>
+      </w:r>
+      <w:r>
+        <w:tab/>
+      </w:r>
+      <w:r>
+        <w:tab/>
+      </w:r>
+      <w:r>
+        <w:tab/>
+      </w:r>
+      <w:r>
+        <w:tab/>
+      </w:r>
+      <w:r>
+        <w:tab/>
+      </w:r>
+    </w:p>
+    <w:p>
+      <w:r>
+        <w:t>{d.MailingAddress}</w:t>
+      </w:r>
+    </w:p>
+    <w:p>
+      <w:r>
+        <w:t>{d.MailingCity}</w:t>
       </w:r>
       <w:r>
         <w:t xml:space="preserve">, </w:t>
       </w:r>
       <w:r>
-        <w:t>{</w:t>
-      </w:r>
-      <w:proofErr w:type="spellStart"/>
-      <w:r>
-        <w:t>d.MailingProv</w:t>
-      </w:r>
-      <w:proofErr w:type="spellEnd"/>
-      <w:r>
-        <w:t>}</w:t>
+        <w:t>{d.MailingProv}</w:t>
       </w:r>
       <w:r>
         <w:t xml:space="preserve">, </w:t>
       </w:r>
       <w:r>
-        <w:t>{</w:t>
-      </w:r>
-      <w:proofErr w:type="spellStart"/>
-      <w:r>
-        <w:t>d.PostCode</w:t>
-      </w:r>
-      <w:proofErr w:type="spellEnd"/>
-      <w:r>
-        <w:t>}</w:t>
+        <w:t>{d.PostCode}</w:t>
       </w:r>
     </w:p>
     <w:p/>
@@ -342,15 +273,11 @@
         <w:t>Recent milk quality testing for extraneous water, as required by the Milk Industry Standards Regulation, indicated that two or more test results exceeded the maximum allowable level of water (3.7%) in</w:t>
       </w:r>
       <w:r>
-        <w:t xml:space="preserve"> {</w:t>
-      </w:r>
-      <w:proofErr w:type="spellStart"/>
-      <w:proofErr w:type="gramStart"/>
-      <w:r>
-        <w:t>d.DairyTestDataLoadDate</w:t>
-      </w:r>
-      <w:proofErr w:type="spellEnd"/>
-      <w:proofErr w:type="gramEnd"/>
+        <w:t xml:space="preserve"> {d.</w:t>
+      </w:r>
+      <w:r>
+        <w:t>ReportedOnDate</w:t>
+      </w:r>
       <w:r>
         <w:t>}.</w:t>
       </w:r>
@@ -380,15 +307,7 @@
         <w:t xml:space="preserve">The average of the test results exceeding 3.7%, </w:t>
       </w:r>
       <w:r>
-        <w:t xml:space="preserve">determined with a </w:t>
-      </w:r>
-      <w:proofErr w:type="spellStart"/>
-      <w:r>
-        <w:t>Milkoscann</w:t>
-      </w:r>
-      <w:proofErr w:type="spellEnd"/>
-      <w:r>
-        <w:t xml:space="preserve"> 6000 (FOSS) instrument</w:t>
+        <w:t>determined with a Milkoscann 6000 (FOSS) instrument</w:t>
       </w:r>
       <w:r>
         <w:t xml:space="preserve"> resulted in a freezing point equivalent to</w:t>
@@ -399,20 +318,13 @@
       <w:bookmarkStart w:id="1" w:name="Recorded_Value"/>
       <w:bookmarkEnd w:id="1"/>
       <w:r>
-        <w:t>{</w:t>
-      </w:r>
-      <w:proofErr w:type="spellStart"/>
-      <w:proofErr w:type="gramStart"/>
-      <w:r>
-        <w:t>d.</w:t>
-      </w:r>
-      <w:r>
-        <w:t>DairyTestCryoPercent</w:t>
-      </w:r>
-      <w:proofErr w:type="spellEnd"/>
-      <w:proofErr w:type="gramEnd"/>
-      <w:r>
-        <w:t>}</w:t>
+        <w:t>{d.</w:t>
+      </w:r>
+      <w:r>
+        <w:t>DairyTestCryoPercent}</w:t>
+      </w:r>
+      <w:r>
+        <w:t>%</w:t>
       </w:r>
       <w:r>
         <w:t>.</w:t>
@@ -439,15 +351,7 @@
         <w:ind w:left="9" w:right="360" w:hanging="9"/>
       </w:pPr>
       <w:r>
-        <w:t xml:space="preserve">Subsequent infractions over the tolerance level of 3.7% within a </w:t>
-      </w:r>
-      <w:proofErr w:type="gramStart"/>
-      <w:r>
-        <w:t>12 month</w:t>
-      </w:r>
-      <w:proofErr w:type="gramEnd"/>
-      <w:r>
-        <w:t xml:space="preserve"> period will result in a cash penalty being applied.</w:t>
+        <w:t>Subsequent infractions over the tolerance level of 3.7% within a 12 month period will result in a cash penalty being applied.</w:t>
       </w:r>
     </w:p>
     <w:p>
@@ -619,21 +523,7 @@
         <w:rPr>
           <w:sz w:val="16"/>
         </w:rPr>
-        <w:t>Telephone:</w:t>
-      </w:r>
-      <w:proofErr w:type="gramStart"/>
-      <w:r>
-        <w:rPr>
-          <w:sz w:val="16"/>
-        </w:rPr>
-        <w:t xml:space="preserve">   (</w:t>
-      </w:r>
-      <w:proofErr w:type="gramEnd"/>
-      <w:r>
-        <w:rPr>
-          <w:sz w:val="16"/>
-        </w:rPr>
-        <w:t>778) 666-0560</w:t>
+        <w:t>Telephone:   (778) 666-0560</w:t>
       </w:r>
     </w:p>
     <w:p>
@@ -674,21 +564,7 @@
         <w:rPr>
           <w:sz w:val="16"/>
         </w:rPr>
-        <w:t xml:space="preserve">Fax:           </w:t>
-      </w:r>
-      <w:proofErr w:type="gramStart"/>
-      <w:r>
-        <w:rPr>
-          <w:sz w:val="16"/>
-        </w:rPr>
-        <w:t xml:space="preserve">   (</w:t>
-      </w:r>
-      <w:proofErr w:type="gramEnd"/>
-      <w:r>
-        <w:rPr>
-          <w:sz w:val="16"/>
-        </w:rPr>
-        <w:t>604) 556-3015</w:t>
+        <w:t>Fax:              (604) 556-3015</w:t>
       </w:r>
     </w:p>
     <w:p>

</xml_diff>

<commit_message>
Various UI and template fixes
</commit_message>
<xml_diff>
--- a/app/server/static/templates/notices/dairy/CRY_Warning_Template.docx
+++ b/app/server/static/templates/notices/dairy/CRY_Warning_Template.docx
@@ -159,7 +159,15 @@
         <w:jc w:val="both"/>
       </w:pPr>
       <w:r>
-        <w:t>{d.CurrentDate}</w:t>
+        <w:t>{</w:t>
+      </w:r>
+      <w:proofErr w:type="spellStart"/>
+      <w:r>
+        <w:t>d.CurrentDate</w:t>
+      </w:r>
+      <w:proofErr w:type="spellEnd"/>
+      <w:r>
+        <w:t>}</w:t>
       </w:r>
     </w:p>
     <w:p>
@@ -172,7 +180,15 @@
     </w:p>
     <w:p>
       <w:r>
-        <w:t>{d.IRMA_Num}</w:t>
+        <w:t>{</w:t>
+      </w:r>
+      <w:proofErr w:type="spellStart"/>
+      <w:r>
+        <w:t>d.IRMA_Num</w:t>
+      </w:r>
+      <w:proofErr w:type="spellEnd"/>
+      <w:r>
+        <w:t>}</w:t>
       </w:r>
     </w:p>
     <w:p>
@@ -188,50 +204,90 @@
         <w:jc w:val="both"/>
       </w:pPr>
       <w:r>
-        <w:t>{d.LicenceHolderCompany}</w:t>
-      </w:r>
-      <w:r>
-        <w:tab/>
-      </w:r>
-      <w:r>
-        <w:tab/>
-      </w:r>
-      <w:r>
-        <w:tab/>
-      </w:r>
-      <w:r>
-        <w:tab/>
-      </w:r>
-      <w:r>
-        <w:tab/>
-      </w:r>
-      <w:r>
-        <w:tab/>
-      </w:r>
-      <w:r>
-        <w:tab/>
-      </w:r>
-    </w:p>
-    <w:p>
-      <w:r>
-        <w:t>{d.MailingAddress}</w:t>
-      </w:r>
-    </w:p>
-    <w:p>
-      <w:r>
-        <w:t>{d.MailingCity}</w:t>
+        <w:t>{</w:t>
+      </w:r>
+      <w:proofErr w:type="spellStart"/>
+      <w:r>
+        <w:t>d.LicenceHolderCompany</w:t>
+      </w:r>
+      <w:proofErr w:type="spellEnd"/>
+      <w:r>
+        <w:t>}</w:t>
+      </w:r>
+      <w:r>
+        <w:tab/>
+      </w:r>
+      <w:r>
+        <w:tab/>
+      </w:r>
+      <w:r>
+        <w:tab/>
+      </w:r>
+      <w:r>
+        <w:tab/>
+      </w:r>
+      <w:r>
+        <w:tab/>
+      </w:r>
+      <w:r>
+        <w:tab/>
+      </w:r>
+      <w:r>
+        <w:tab/>
+      </w:r>
+    </w:p>
+    <w:p>
+      <w:r>
+        <w:t>{</w:t>
+      </w:r>
+      <w:proofErr w:type="spellStart"/>
+      <w:r>
+        <w:t>d.MailingAddress</w:t>
+      </w:r>
+      <w:proofErr w:type="spellEnd"/>
+      <w:r>
+        <w:t>}</w:t>
+      </w:r>
+    </w:p>
+    <w:p>
+      <w:r>
+        <w:t>{</w:t>
+      </w:r>
+      <w:proofErr w:type="spellStart"/>
+      <w:r>
+        <w:t>d.MailingCity</w:t>
+      </w:r>
+      <w:proofErr w:type="spellEnd"/>
+      <w:r>
+        <w:t>}</w:t>
       </w:r>
       <w:r>
         <w:t xml:space="preserve">, </w:t>
       </w:r>
       <w:r>
-        <w:t>{d.MailingProv}</w:t>
-      </w:r>
-      <w:r>
-        <w:t xml:space="preserve">, </w:t>
-      </w:r>
-      <w:r>
-        <w:t>{d.PostCode}</w:t>
+        <w:t>{</w:t>
+      </w:r>
+      <w:proofErr w:type="spellStart"/>
+      <w:r>
+        <w:t>d.MailingProv</w:t>
+      </w:r>
+      <w:proofErr w:type="spellEnd"/>
+      <w:r>
+        <w:t>}</w:t>
+      </w:r>
+      <w:r>
+        <w:t xml:space="preserve"> </w:t>
+      </w:r>
+      <w:r>
+        <w:t>{</w:t>
+      </w:r>
+      <w:proofErr w:type="spellStart"/>
+      <w:r>
+        <w:t>d.PostCode</w:t>
+      </w:r>
+      <w:proofErr w:type="spellEnd"/>
+      <w:r>
+        <w:t>}</w:t>
       </w:r>
     </w:p>
     <w:p/>
@@ -270,14 +326,25 @@
         <w:ind w:left="9" w:right="576" w:hanging="9"/>
       </w:pPr>
       <w:r>
-        <w:t>Recent milk quality testing for extraneous water, as required by the Milk Industry Standards Regulation, indicated that two or more test results exceeded the maximum allowable level of water (3.7%) in</w:t>
-      </w:r>
-      <w:r>
-        <w:t xml:space="preserve"> {d.</w:t>
-      </w:r>
-      <w:r>
-        <w:t>ReportedOnDate</w:t>
-      </w:r>
+        <w:t xml:space="preserve">Recent milk quality testing for extraneous water, as required by the Milk Industry Standards Regulation, indicated that two or more test results exceeded the maximum allowable level of </w:t>
+      </w:r>
+      <w:r>
+        <w:t xml:space="preserve">added </w:t>
+      </w:r>
+      <w:r>
+        <w:t>water (3.7%) in</w:t>
+      </w:r>
+      <w:r>
+        <w:t xml:space="preserve"> {</w:t>
+      </w:r>
+      <w:proofErr w:type="spellStart"/>
+      <w:r>
+        <w:t>d.</w:t>
+      </w:r>
+      <w:r>
+        <w:t>CryMonthYear</w:t>
+      </w:r>
+      <w:proofErr w:type="spellEnd"/>
       <w:r>
         <w:t>}.</w:t>
       </w:r>
@@ -307,10 +374,18 @@
         <w:t xml:space="preserve">The average of the test results exceeding 3.7%, </w:t>
       </w:r>
       <w:r>
-        <w:t>determined with a Milkoscann 6000 (FOSS) instrument</w:t>
-      </w:r>
-      <w:r>
-        <w:t xml:space="preserve"> resulted in a freezing point equivalent to</w:t>
+        <w:t xml:space="preserve">determined with a </w:t>
+      </w:r>
+      <w:proofErr w:type="spellStart"/>
+      <w:r>
+        <w:t>Milkoscan</w:t>
+      </w:r>
+      <w:proofErr w:type="spellEnd"/>
+      <w:r>
+        <w:t xml:space="preserve"> 6000 (FOSS) </w:t>
+      </w:r>
+      <w:r>
+        <w:t>resulted in a freezing point equivalent to</w:t>
       </w:r>
       <w:r>
         <w:t xml:space="preserve"> </w:t>
@@ -318,10 +393,18 @@
       <w:bookmarkStart w:id="1" w:name="Recorded_Value"/>
       <w:bookmarkEnd w:id="1"/>
       <w:r>
-        <w:t>{d.</w:t>
-      </w:r>
-      <w:r>
-        <w:t>DairyTestCryoPercent}</w:t>
+        <w:t>{</w:t>
+      </w:r>
+      <w:proofErr w:type="spellStart"/>
+      <w:r>
+        <w:t>d.</w:t>
+      </w:r>
+      <w:r>
+        <w:t>DairyTestCryoPercent</w:t>
+      </w:r>
+      <w:proofErr w:type="spellEnd"/>
+      <w:r>
+        <w:t>}</w:t>
       </w:r>
       <w:r>
         <w:t>%</w:t>
@@ -1589,6 +1672,21 @@
 </file>
 
 <file path=customXml/item1.xml><?xml version="1.0" encoding="utf-8"?>
+<p:properties xmlns:p="http://schemas.microsoft.com/office/2006/metadata/properties" xmlns:xsi="http://www.w3.org/2001/XMLSchema-instance" xmlns:pc="http://schemas.microsoft.com/office/infopath/2007/PartnerControls">
+  <documentManagement/>
+</p:properties>
+</file>
+
+<file path=customXml/item2.xml><?xml version="1.0" encoding="utf-8"?>
+<?mso-contentType ?>
+<FormTemplates xmlns="http://schemas.microsoft.com/sharepoint/v3/contenttype/forms">
+  <Display>DocumentLibraryForm</Display>
+  <Edit>DocumentLibraryForm</Edit>
+  <New>DocumentLibraryForm</New>
+</FormTemplates>
+</file>
+
+<file path=customXml/item3.xml><?xml version="1.0" encoding="utf-8"?>
 <ct:contentTypeSchema xmlns:ct="http://schemas.microsoft.com/office/2006/metadata/contentType" xmlns:ma="http://schemas.microsoft.com/office/2006/metadata/properties/metaAttributes" ct:_="" ma:_="" ma:contentTypeName="Document" ma:contentTypeID="0x010100B8CBF3948AF16E4A9427EB9CB0C3AFDB" ma:contentTypeVersion="11" ma:contentTypeDescription="Create a new document." ma:contentTypeScope="" ma:versionID="9fc8a81a77eeb73bda9729b3f784b8c4">
   <xsd:schema xmlns:xsd="http://www.w3.org/2001/XMLSchema" xmlns:xs="http://www.w3.org/2001/XMLSchema" xmlns:p="http://schemas.microsoft.com/office/2006/metadata/properties" xmlns:ns2="bc8b8595-9fa1-49bc-a016-2621e7bde64e" xmlns:ns3="e1c8ebbc-f196-4c28-98e9-1900bd408e79" targetNamespace="http://schemas.microsoft.com/office/2006/metadata/properties" ma:root="true" ma:fieldsID="88ad40c7f0e134defa4acd5e486d3459" ns2:_="" ns3:_="">
     <xsd:import namespace="bc8b8595-9fa1-49bc-a016-2621e7bde64e"/>
@@ -1799,22 +1897,24 @@
 </ct:contentTypeSchema>
 </file>
 
-<file path=customXml/item2.xml><?xml version="1.0" encoding="utf-8"?>
-<?mso-contentType ?>
-<FormTemplates xmlns="http://schemas.microsoft.com/sharepoint/v3/contenttype/forms">
-  <Display>DocumentLibraryForm</Display>
-  <Edit>DocumentLibraryForm</Edit>
-  <New>DocumentLibraryForm</New>
-</FormTemplates>
+<file path=customXml/itemProps1.xml><?xml version="1.0" encoding="utf-8"?>
+<ds:datastoreItem xmlns:ds="http://schemas.openxmlformats.org/officeDocument/2006/customXml" ds:itemID="{A44EF9D2-F10F-4BC5-9A34-C8D82529E84C}">
+  <ds:schemaRefs>
+    <ds:schemaRef ds:uri="http://schemas.microsoft.com/office/2006/metadata/properties"/>
+    <ds:schemaRef ds:uri="http://schemas.microsoft.com/office/infopath/2007/PartnerControls"/>
+  </ds:schemaRefs>
+</ds:datastoreItem>
 </file>
 
-<file path=customXml/item3.xml><?xml version="1.0" encoding="utf-8"?>
-<p:properties xmlns:p="http://schemas.microsoft.com/office/2006/metadata/properties" xmlns:xsi="http://www.w3.org/2001/XMLSchema-instance" xmlns:pc="http://schemas.microsoft.com/office/infopath/2007/PartnerControls">
-  <documentManagement/>
-</p:properties>
+<file path=customXml/itemProps2.xml><?xml version="1.0" encoding="utf-8"?>
+<ds:datastoreItem xmlns:ds="http://schemas.openxmlformats.org/officeDocument/2006/customXml" ds:itemID="{B5F166A3-7C51-4130-92E5-608A6C84F8DD}">
+  <ds:schemaRefs>
+    <ds:schemaRef ds:uri="http://schemas.microsoft.com/sharepoint/v3/contenttype/forms"/>
+  </ds:schemaRefs>
+</ds:datastoreItem>
 </file>
 
-<file path=customXml/itemProps1.xml><?xml version="1.0" encoding="utf-8"?>
+<file path=customXml/itemProps3.xml><?xml version="1.0" encoding="utf-8"?>
 <ds:datastoreItem xmlns:ds="http://schemas.openxmlformats.org/officeDocument/2006/customXml" ds:itemID="{7C62CE7C-7903-4AD6-B39C-766FB9AFF863}">
   <ds:schemaRefs>
     <ds:schemaRef ds:uri="http://schemas.microsoft.com/office/2006/metadata/contentType"/>
@@ -1831,21 +1931,4 @@
     <ds:schemaRef ds:uri="http://schemas.microsoft.com/internal/obd"/>
   </ds:schemaRefs>
 </ds:datastoreItem>
-</file>
-
-<file path=customXml/itemProps2.xml><?xml version="1.0" encoding="utf-8"?>
-<ds:datastoreItem xmlns:ds="http://schemas.openxmlformats.org/officeDocument/2006/customXml" ds:itemID="{B5F166A3-7C51-4130-92E5-608A6C84F8DD}">
-  <ds:schemaRefs>
-    <ds:schemaRef ds:uri="http://schemas.microsoft.com/sharepoint/v3/contenttype/forms"/>
-  </ds:schemaRefs>
-</ds:datastoreItem>
-</file>
-
-<file path=customXml/itemProps3.xml><?xml version="1.0" encoding="utf-8"?>
-<ds:datastoreItem xmlns:ds="http://schemas.openxmlformats.org/officeDocument/2006/customXml" ds:itemID="{A44EF9D2-F10F-4BC5-9A34-C8D82529E84C}">
-  <ds:schemaRefs>
-    <ds:schemaRef ds:uri="http://schemas.microsoft.com/office/2006/metadata/properties"/>
-    <ds:schemaRef ds:uri="http://schemas.microsoft.com/office/infopath/2007/PartnerControls"/>
-  </ds:schemaRefs>
-</ds:datastoreItem>
 </file>
</xml_diff>